<commit_message>
Edit one abstract sentence
</commit_message>
<xml_diff>
--- a/builds/manuscript.docx
+++ b/builds/manuscript.docx
@@ -50,187 +50,213 @@
         </w:rPr>
         <w:t>2</w:t>
       </w:r>
+    </w:p>
+    <w:p>
+      <w:pPr>
+        <w:spacing w:before="240" w:after="0"/>
+        <w:rPr>
+          <w:rFonts w:cs="Times New Roman"/>
+          <w:b/>
+          <w:szCs w:val="24"/>
+        </w:rPr>
+      </w:pPr>
+      <w:r>
+        <w:rPr>
+          <w:rFonts w:cs="Times New Roman"/>
+          <w:szCs w:val="24"/>
+          <w:vertAlign w:val="superscript"/>
+        </w:rPr>
+        <w:t>1</w:t>
+      </w:r>
+      <w:r>
+        <w:t xml:space="preserve"> </w:t>
+      </w:r>
+      <w:r>
+        <w:rPr>
+          <w:rFonts w:cs="Times New Roman"/>
+          <w:szCs w:val="24"/>
+        </w:rPr>
+        <w:t>Northwestern University Feinberg School of Medicine, Department of Microbiology-Immunology, 320 E Superior St, Chicago, IL 60611, USA</w:t>
+      </w:r>
+    </w:p>
+    <w:p>
+      <w:pPr>
+        <w:spacing w:after="0"/>
+        <w:rPr>
+          <w:rFonts w:cs="Times New Roman"/>
+          <w:b/>
+          <w:szCs w:val="24"/>
+        </w:rPr>
+      </w:pPr>
+      <w:r>
+        <w:rPr>
+          <w:rFonts w:cs="Times New Roman"/>
+          <w:szCs w:val="24"/>
+          <w:vertAlign w:val="superscript"/>
+        </w:rPr>
+        <w:t>2</w:t>
+      </w:r>
+      <w:r>
+        <w:t xml:space="preserve"> </w:t>
+      </w:r>
+      <w:r>
+        <w:rPr>
+          <w:rFonts w:cs="Times New Roman"/>
+          <w:szCs w:val="24"/>
+        </w:rPr>
+        <w:t>University of Oklahoma, Department of Microbiology and Plant Biology, 770 Van Vleet Oval, Norman, OK 73019, USA</w:t>
+      </w:r>
+    </w:p>
+    <w:p>
+      <w:pPr>
+        <w:spacing w:before="240" w:after="0"/>
+        <w:rPr>
+          <w:rFonts w:cs="Times New Roman"/>
+          <w:szCs w:val="24"/>
+        </w:rPr>
+      </w:pPr>
+      <w:r>
+        <w:rPr>
+          <w:rFonts w:cs="Times New Roman"/>
+          <w:b/>
+          <w:szCs w:val="24"/>
+        </w:rPr>
+        <w:t xml:space="preserve">* Correspondence: </w:t>
+      </w:r>
+      <w:r>
+        <w:rPr>
+          <w:rFonts w:cs="Times New Roman"/>
+          <w:b/>
+          <w:szCs w:val="24"/>
+        </w:rPr>
+        <w:br/>
+      </w:r>
+      <w:r>
+        <w:rPr>
+          <w:rFonts w:cs="Times New Roman"/>
+          <w:szCs w:val="24"/>
+        </w:rPr>
+        <w:t>Mark J. Mandel</w:t>
+      </w:r>
+      <w:r>
+        <w:rPr>
+          <w:rFonts w:cs="Times New Roman"/>
+          <w:szCs w:val="24"/>
+        </w:rPr>
+        <w:br/>
+        <w:t>m-mandel@northwestern.edu</w:t>
+      </w:r>
+    </w:p>
+    <w:p>
+      <w:pPr>
+        <w:pStyle w:val="AuthorList"/>
+      </w:pPr>
+      <w:r>
+        <w:t xml:space="preserve">Keywords: </w:t>
+      </w:r>
+      <w:r>
+        <w:t>symbiosis, microbiome, invertebrate model, marine microbiology, epithelial colonization, evolution</w:t>
+      </w:r>
+    </w:p>
+    <w:p>
+      <w:pPr>
+        <w:pStyle w:val="AuthorList"/>
+      </w:pPr>
+      <w:r>
+        <w:t>Abstract</w:t>
+      </w:r>
+    </w:p>
+    <w:p>
+      <w:pPr>
+        <w:rPr>
+          <w:szCs w:val="24"/>
+        </w:rPr>
+      </w:pPr>
+      <w:r>
+        <w:rPr>
+          <w:szCs w:val="24"/>
+        </w:rPr>
+        <w:t xml:space="preserve">Animals are colonized by bacteria, and in many cases partners have co-evolved to perform mutually beneficial functions. An exciting and ongoing legacy of the past decade has been an expansion of technology to enable study of natural associations </w:t>
+      </w:r>
+      <w:r>
+        <w:rPr>
+          <w:i/>
+          <w:szCs w:val="24"/>
+        </w:rPr>
+        <w:t>in situ</w:t>
+      </w:r>
+      <w:r>
+        <w:rPr>
+          <w:szCs w:val="24"/>
+        </w:rPr>
+        <w:t>/</w:t>
+      </w:r>
+      <w:r>
+        <w:rPr>
+          <w:i/>
+          <w:szCs w:val="24"/>
+        </w:rPr>
+        <w:t>in vivo</w:t>
+      </w:r>
+      <w:r>
+        <w:rPr>
+          <w:szCs w:val="24"/>
+        </w:rPr>
+        <w:t xml:space="preserve">. As a </w:t>
+      </w:r>
+      <w:proofErr w:type="gramStart"/>
+      <w:r>
+        <w:rPr>
+          <w:szCs w:val="24"/>
+        </w:rPr>
+        <w:t>result</w:t>
+      </w:r>
+      <w:proofErr w:type="gramEnd"/>
+      <w:r>
+        <w:rPr>
+          <w:szCs w:val="24"/>
+        </w:rPr>
+        <w:t xml:space="preserve"> more symbioses are being examined, and additional details are being revealed for well-studied systems with a focus on the interactions between partners in the native context. With this framing, we review recent literature from the </w:t>
+      </w:r>
+      <w:r>
+        <w:rPr>
+          <w:i/>
+          <w:szCs w:val="24"/>
+        </w:rPr>
+        <w:t>Vibrio fischeri</w:t>
+      </w:r>
+      <w:r>
+        <w:rPr>
+          <w:szCs w:val="24"/>
+        </w:rPr>
+        <w:t>-</w:t>
+      </w:r>
+      <w:r>
+        <w:rPr>
+          <w:i/>
+          <w:szCs w:val="24"/>
+        </w:rPr>
+        <w:t>Euprymna scolopes</w:t>
+      </w:r>
+      <w:r>
+        <w:rPr>
+          <w:szCs w:val="24"/>
+        </w:rPr>
+        <w:t xml:space="preserve"> symbiosis and focus on key studies that have had an impact on understanding bacteria-animal interactions broadly. </w:t>
+      </w:r>
+      <w:r>
+        <w:rPr>
+          <w:szCs w:val="24"/>
+        </w:rPr>
+        <w:t>This is not intended to be a comprehensive review of the system, but rather to focus on the molecular basis to intriguing observations in the field of host-microbe interactions</w:t>
+      </w:r>
       <w:bookmarkStart w:id="0" w:name="_GoBack"/>
       <w:bookmarkEnd w:id="0"/>
-    </w:p>
-    <w:p>
-      <w:pPr>
-        <w:spacing w:before="240" w:after="0"/>
-        <w:rPr>
-          <w:rFonts w:cs="Times New Roman"/>
-          <w:b/>
-          <w:szCs w:val="24"/>
-        </w:rPr>
-      </w:pPr>
-      <w:r>
-        <w:rPr>
-          <w:rFonts w:cs="Times New Roman"/>
-          <w:szCs w:val="24"/>
-          <w:vertAlign w:val="superscript"/>
-        </w:rPr>
-        <w:t>1</w:t>
-      </w:r>
-      <w:r>
-        <w:t xml:space="preserve"> </w:t>
-      </w:r>
-      <w:r>
-        <w:rPr>
-          <w:rFonts w:cs="Times New Roman"/>
-          <w:szCs w:val="24"/>
-        </w:rPr>
-        <w:t>Northwestern University Feinberg School of Medicine, Department of Microbiology-Immunology, 320 E Superior St, Chicago, IL 60611, USA</w:t>
-      </w:r>
-    </w:p>
-    <w:p>
-      <w:pPr>
-        <w:spacing w:after="0"/>
-        <w:rPr>
-          <w:rFonts w:cs="Times New Roman"/>
-          <w:b/>
-          <w:szCs w:val="24"/>
-        </w:rPr>
-      </w:pPr>
-      <w:r>
-        <w:rPr>
-          <w:rFonts w:cs="Times New Roman"/>
-          <w:szCs w:val="24"/>
-          <w:vertAlign w:val="superscript"/>
-        </w:rPr>
-        <w:t>2</w:t>
-      </w:r>
-      <w:r>
-        <w:t xml:space="preserve"> </w:t>
-      </w:r>
-      <w:r>
-        <w:rPr>
-          <w:rFonts w:cs="Times New Roman"/>
-          <w:szCs w:val="24"/>
-        </w:rPr>
-        <w:t>University of Oklahoma, Department of Microbiology and Plant Biology, 770 Van Vleet Oval, Norman, OK 73019, USA</w:t>
-      </w:r>
-    </w:p>
-    <w:p>
-      <w:pPr>
-        <w:spacing w:before="240" w:after="0"/>
-        <w:rPr>
-          <w:rFonts w:cs="Times New Roman"/>
-          <w:szCs w:val="24"/>
-        </w:rPr>
-      </w:pPr>
-      <w:r>
-        <w:rPr>
-          <w:rFonts w:cs="Times New Roman"/>
-          <w:b/>
-          <w:szCs w:val="24"/>
-        </w:rPr>
-        <w:t xml:space="preserve">* Correspondence: </w:t>
-      </w:r>
-      <w:r>
-        <w:rPr>
-          <w:rFonts w:cs="Times New Roman"/>
-          <w:b/>
-          <w:szCs w:val="24"/>
-        </w:rPr>
-        <w:br/>
-      </w:r>
-      <w:r>
-        <w:rPr>
-          <w:rFonts w:cs="Times New Roman"/>
-          <w:szCs w:val="24"/>
-        </w:rPr>
-        <w:t>Mark J. Mandel</w:t>
-      </w:r>
-      <w:r>
-        <w:rPr>
-          <w:rFonts w:cs="Times New Roman"/>
-          <w:szCs w:val="24"/>
-        </w:rPr>
-        <w:br/>
-        <w:t>m-mandel@northwestern.edu</w:t>
-      </w:r>
-    </w:p>
-    <w:p>
-      <w:pPr>
-        <w:pStyle w:val="AuthorList"/>
-      </w:pPr>
-      <w:r>
-        <w:t xml:space="preserve">Keywords: </w:t>
-      </w:r>
-      <w:r>
-        <w:t>symbiosis, microbiome, invertebrate model, marine microbiology, epithelial colonization, evolution</w:t>
-      </w:r>
-    </w:p>
-    <w:p>
-      <w:pPr>
-        <w:pStyle w:val="AuthorList"/>
-      </w:pPr>
-      <w:r>
-        <w:t>Abstract</w:t>
-      </w:r>
-    </w:p>
-    <w:p>
-      <w:pPr>
-        <w:rPr>
-          <w:szCs w:val="24"/>
-        </w:rPr>
-      </w:pPr>
-      <w:r>
-        <w:rPr>
-          <w:szCs w:val="24"/>
-        </w:rPr>
-        <w:t xml:space="preserve">Animals are colonized by bacteria, and in many cases partners have co-evolved to perform mutually beneficial functions. An exciting and ongoing legacy of the past decade has been an expansion of technology to enable study of natural associations </w:t>
-      </w:r>
-      <w:r>
-        <w:rPr>
-          <w:i/>
-          <w:szCs w:val="24"/>
-        </w:rPr>
-        <w:t>in situ</w:t>
-      </w:r>
-      <w:r>
-        <w:rPr>
-          <w:szCs w:val="24"/>
-        </w:rPr>
-        <w:t>/</w:t>
-      </w:r>
-      <w:r>
-        <w:rPr>
-          <w:i/>
-          <w:szCs w:val="24"/>
-        </w:rPr>
-        <w:t>in vivo</w:t>
-      </w:r>
-      <w:r>
-        <w:rPr>
-          <w:szCs w:val="24"/>
-        </w:rPr>
-        <w:t xml:space="preserve">. As a result more symbioses are being examined, and additional details are being revealed for well-studied systems with a focus on the interactions between partners in the native context. With this framing, we review recent literature from the </w:t>
-      </w:r>
-      <w:r>
-        <w:rPr>
-          <w:i/>
-          <w:szCs w:val="24"/>
-        </w:rPr>
-        <w:t>Vibrio fischeri</w:t>
-      </w:r>
-      <w:r>
-        <w:rPr>
-          <w:szCs w:val="24"/>
-        </w:rPr>
-        <w:t>-</w:t>
-      </w:r>
-      <w:r>
-        <w:rPr>
-          <w:i/>
-          <w:szCs w:val="24"/>
-        </w:rPr>
-        <w:t>Euprymna scolopes</w:t>
-      </w:r>
-      <w:r>
-        <w:rPr>
-          <w:szCs w:val="24"/>
-        </w:rPr>
-        <w:t xml:space="preserve"> symbiosis and focus on key studies that have had an impact on understanding bacteria-animal interactions broadly. This is not intended to be a comprehensive review of the system, but rather to focus on particular studies that have excelled at moving from pattern to process in facilitating an understanding of the molecular basis to intriguing observations in the field of host-microbe interactions. In this review we discuss the following topics: processes regulating strain and species specificity; bacterial signaling to host morphogenesis; multiple roles for nitric oxide; flagellar motility and chemotaxis; and efforts to understand unannotated and poorly annotated genes. Overall these studies demonstrate how functional approaches </w:t>
+      <w:r>
+        <w:rPr>
+          <w:szCs w:val="24"/>
+        </w:rPr>
+        <w:t xml:space="preserve">. In this review we discuss the following topics: processes regulating strain and species specificity; bacterial signaling to host morphogenesis; multiple roles for nitric oxide; flagellar motility and chemotaxis; and efforts to understand unannotated and poorly annotated genes. Overall these studies demonstrate how functional approaches </w:t>
       </w:r>
       <w:r>
         <w:rPr>
@@ -1720,7 +1746,25 @@
           <w:szCs w:val="24"/>
           <w:lang w:eastAsia="en-GB"/>
         </w:rPr>
-        <w:t xml:space="preserve"> sense and respond to the host-produced NO to successfully establish the partnership? Using genetic approaches it was demonstrated that a strain lacking th</w:t>
+        <w:t xml:space="preserve"> sense and respond to the host-produced NO to successfully establish the partnership? Using genetic </w:t>
+      </w:r>
+      <w:proofErr w:type="gramStart"/>
+      <w:r>
+        <w:rPr>
+          <w:rFonts w:eastAsia="Times New Roman" w:cs="Times New Roman"/>
+          <w:szCs w:val="24"/>
+          <w:lang w:eastAsia="en-GB"/>
+        </w:rPr>
+        <w:t>approaches</w:t>
+      </w:r>
+      <w:proofErr w:type="gramEnd"/>
+      <w:r>
+        <w:rPr>
+          <w:rFonts w:eastAsia="Times New Roman" w:cs="Times New Roman"/>
+          <w:szCs w:val="24"/>
+          <w:lang w:eastAsia="en-GB"/>
+        </w:rPr>
+        <w:t xml:space="preserve"> it was demonstrated that a strain lacking th</w:t>
       </w:r>
       <w:r>
         <w:rPr>
@@ -1969,7 +2013,25 @@
           <w:szCs w:val="24"/>
           <w:lang w:eastAsia="en-GB"/>
         </w:rPr>
-        <w:t xml:space="preserve"> 2010). Their data predicted that nitrate/nitrite respiration is used by the bacterial symbionts throughout the daylight hours. Similarly to </w:t>
+        <w:t xml:space="preserve"> 2010). Their data predicted that nitrate/nitrite respiration is used by the bacterial symbionts throughout the daylight hours. </w:t>
+      </w:r>
+      <w:proofErr w:type="gramStart"/>
+      <w:r>
+        <w:rPr>
+          <w:rFonts w:eastAsia="Times New Roman" w:cs="Times New Roman"/>
+          <w:szCs w:val="24"/>
+          <w:lang w:eastAsia="en-GB"/>
+        </w:rPr>
+        <w:t>Similarly</w:t>
+      </w:r>
+      <w:proofErr w:type="gramEnd"/>
+      <w:r>
+        <w:rPr>
+          <w:rFonts w:eastAsia="Times New Roman" w:cs="Times New Roman"/>
+          <w:szCs w:val="24"/>
+          <w:lang w:eastAsia="en-GB"/>
+        </w:rPr>
+        <w:t xml:space="preserve"> to </w:t>
       </w:r>
       <w:r>
         <w:rPr>
@@ -2203,7 +2265,21 @@
         <w:rPr>
           <w:szCs w:val="24"/>
         </w:rPr>
-        <w:t xml:space="preserve"> 1994), and reverse genetics revealed that mutants defective for flagellar motility or chemotaxis did not establish productive colonization with th</w:t>
+        <w:t xml:space="preserve"> 1994), and reverse genetics revealed that </w:t>
+      </w:r>
+      <w:proofErr w:type="gramStart"/>
+      <w:r>
+        <w:rPr>
+          <w:szCs w:val="24"/>
+        </w:rPr>
+        <w:t>mutants</w:t>
+      </w:r>
+      <w:proofErr w:type="gramEnd"/>
+      <w:r>
+        <w:rPr>
+          <w:szCs w:val="24"/>
+        </w:rPr>
+        <w:t xml:space="preserve"> defective for flagellar motility or chemotaxis did not establish productive colonization with th</w:t>
       </w:r>
       <w:r>
         <w:rPr>
@@ -2750,7 +2826,25 @@
           <w:szCs w:val="24"/>
           <w:lang w:eastAsia="en-GB"/>
         </w:rPr>
-        <w:t xml:space="preserve"> 2013). In these studies, the levels of the luminescence-deficient mutant associated with the squid light organ continued to diminish over time, to the minimum level of detection after 28 days. Similar results were observed in squid colonized with mixed inocula containing both wild type and the luminescence mutant, where after 15 days the mutant was barely detected. Therefore the persistence defect observed during early colonization becomes more pronounced as the symbiosis matures, with eventual loss (or near loss) of non-luminescent strains in a matter of weeks.</w:t>
+        <w:t xml:space="preserve"> 2013). In these studies, the levels of the luminescence-deficient mutant associated with the squid light organ continued to diminish over time, to the minimum level of detection after 28 days. Similar results were observed in squid colonized with mixed inocula containing both wild type and the luminescence mutant, where after 15 days the mutant was barely detected. </w:t>
+      </w:r>
+      <w:proofErr w:type="gramStart"/>
+      <w:r>
+        <w:rPr>
+          <w:rFonts w:eastAsia="Times New Roman" w:cs="Times New Roman"/>
+          <w:szCs w:val="24"/>
+          <w:lang w:eastAsia="en-GB"/>
+        </w:rPr>
+        <w:t>Therefore</w:t>
+      </w:r>
+      <w:proofErr w:type="gramEnd"/>
+      <w:r>
+        <w:rPr>
+          <w:rFonts w:eastAsia="Times New Roman" w:cs="Times New Roman"/>
+          <w:szCs w:val="24"/>
+          <w:lang w:eastAsia="en-GB"/>
+        </w:rPr>
+        <w:t xml:space="preserve"> the persistence defect observed during early colonization becomes more pronounced as the symbiosis matures, with eventual loss (or near loss) of non-luminescent strains in a matter of weeks.</w:t>
       </w:r>
     </w:p>
     <w:p>
@@ -4558,7 +4652,23 @@
           <w:bCs/>
           <w:szCs w:val="24"/>
         </w:rPr>
-        <w:t xml:space="preserve">Heath-Heckman, E. A. C., Peyer, S. M., Whistler, C. A., Apicella, M. A., Goldman, W. E., and McFall-Ngai, M. J. (2013). Bacterial bioluminescence regulates expression of a host cryptochrome gene in the squid-Vibrio symbiosis. </w:t>
+        <w:t xml:space="preserve">Heath-Heckman, E. A. C., Peyer, S. M., Whistler, C. A., Apicella, M. A., Goldman, W. E., and McFall-Ngai, M. J. (2013). Bacterial bioluminescence regulates expression of a host cryptochrome gene in the </w:t>
+      </w:r>
+      <w:proofErr w:type="gramStart"/>
+      <w:r>
+        <w:rPr>
+          <w:bCs/>
+          <w:szCs w:val="24"/>
+        </w:rPr>
+        <w:t>squid</w:t>
+      </w:r>
+      <w:proofErr w:type="gramEnd"/>
+      <w:r>
+        <w:rPr>
+          <w:bCs/>
+          <w:szCs w:val="24"/>
+        </w:rPr>
+        <w:t xml:space="preserve">-Vibrio symbiosis. </w:t>
       </w:r>
       <w:r>
         <w:rPr>
@@ -5872,7 +5982,23 @@
           <w:bCs/>
           <w:szCs w:val="24"/>
         </w:rPr>
-        <w:t xml:space="preserve">Rader, B. A., Kremer, N., Apicella, M. A., Goldman, W. E., and McFall-Ngai, M. J. (2012). Modulation of symbiont lipid a signaling by host alkaline phosphatases in the squid-Vibrio symbiosis. </w:t>
+        <w:t xml:space="preserve">Rader, B. A., Kremer, N., Apicella, M. A., Goldman, W. E., and McFall-Ngai, M. J. (2012). Modulation of symbiont lipid a signaling by host alkaline phosphatases in the </w:t>
+      </w:r>
+      <w:proofErr w:type="gramStart"/>
+      <w:r>
+        <w:rPr>
+          <w:bCs/>
+          <w:szCs w:val="24"/>
+        </w:rPr>
+        <w:t>squid</w:t>
+      </w:r>
+      <w:proofErr w:type="gramEnd"/>
+      <w:r>
+        <w:rPr>
+          <w:bCs/>
+          <w:szCs w:val="24"/>
+        </w:rPr>
+        <w:t xml:space="preserve">-Vibrio symbiosis. </w:t>
       </w:r>
       <w:r>
         <w:rPr>
@@ -6420,7 +6546,23 @@
           <w:bCs/>
           <w:szCs w:val="24"/>
         </w:rPr>
-        <w:t xml:space="preserve">Stenmark, P., and Nordlund, P. (2003). A prokaryotic alternative oxidase present in the bacterium Novosphingobium aromaticivorans. </w:t>
+        <w:t xml:space="preserve">Stenmark, P., and Nordlund, P. (2003). A prokaryotic alternative oxidase </w:t>
+      </w:r>
+      <w:proofErr w:type="gramStart"/>
+      <w:r>
+        <w:rPr>
+          <w:bCs/>
+          <w:szCs w:val="24"/>
+        </w:rPr>
+        <w:t>present</w:t>
+      </w:r>
+      <w:proofErr w:type="gramEnd"/>
+      <w:r>
+        <w:rPr>
+          <w:bCs/>
+          <w:szCs w:val="24"/>
+        </w:rPr>
+        <w:t xml:space="preserve"> in the bacterium Novosphingobium aromaticivorans. </w:t>
       </w:r>
       <w:r>
         <w:rPr>
@@ -7015,7 +7157,23 @@
           <w:bCs/>
           <w:szCs w:val="24"/>
         </w:rPr>
-        <w:t xml:space="preserve">Wang, Y., Dunn, A. K., Wilneff, J., McFall-Ngai, M. J., Spiro, S., and Ruby, E. G. (2010b). Vibrio fischeri flavohaemoglobin protects against nitric oxide during initiation of the squid-Vibrio symbiosis. </w:t>
+        <w:t xml:space="preserve">Wang, Y., Dunn, A. K., Wilneff, J., McFall-Ngai, M. J., Spiro, S., and Ruby, E. G. (2010b). Vibrio fischeri flavohaemoglobin protects against nitric oxide during initiation of the </w:t>
+      </w:r>
+      <w:proofErr w:type="gramStart"/>
+      <w:r>
+        <w:rPr>
+          <w:bCs/>
+          <w:szCs w:val="24"/>
+        </w:rPr>
+        <w:t>squid</w:t>
+      </w:r>
+      <w:proofErr w:type="gramEnd"/>
+      <w:r>
+        <w:rPr>
+          <w:bCs/>
+          <w:szCs w:val="24"/>
+        </w:rPr>
+        <w:t xml:space="preserve">-Vibrio symbiosis. </w:t>
       </w:r>
       <w:r>
         <w:rPr>
@@ -7537,7 +7695,7 @@
                               <w:sz w:val="22"/>
                               <w:szCs w:val="40"/>
                             </w:rPr>
-                            <w:t>16</w:t>
+                            <w:t>2</w:t>
                           </w:r>
                           <w:r>
                             <w:rPr>
@@ -7609,7 +7767,7 @@
                         <w:sz w:val="22"/>
                         <w:szCs w:val="40"/>
                       </w:rPr>
-                      <w:t>16</w:t>
+                      <w:t>2</w:t>
                     </w:r>
                     <w:r>
                       <w:rPr>
@@ -11371,7 +11529,7 @@
 </file>
 
 <file path=customXml/itemProps1.xml><?xml version="1.0" encoding="utf-8"?>
-<ds:datastoreItem xmlns:ds="http://schemas.openxmlformats.org/officeDocument/2006/customXml" ds:itemID="{DDF86451-BA26-7B44-BCE8-0512B128C99D}">
+<ds:datastoreItem xmlns:ds="http://schemas.openxmlformats.org/officeDocument/2006/customXml" ds:itemID="{C807A736-BCF7-434D-BC0E-93F3C375FF00}">
   <ds:schemaRefs>
     <ds:schemaRef ds:uri="http://schemas.openxmlformats.org/officeDocument/2006/bibliography"/>
   </ds:schemaRefs>

</xml_diff>